<commit_message>
API-EXE-Projetos Exemplo em Python-SQLServer - Ajuste Documentos 1
</commit_message>
<xml_diff>
--- a/Documentação/Classe Planilha.docx
+++ b/Documentação/Classe Planilha.docx
@@ -212,10 +212,11 @@
         </w:rPr>
         <w:t xml:space="preserve">os dados retornados em um </w:t>
       </w:r>
-      <w:proofErr w:type="spellStart"/>
-      <w:r>
-        <w:rPr>
-          <w:rFonts w:ascii="Segoe UI" w:hAnsi="Segoe UI" w:cs="Segoe UI"/>
+      <w:r>
+        <w:rPr>
+          <w:rFonts w:ascii="Segoe UI" w:hAnsi="Segoe UI" w:cs="Segoe UI"/>
+          <w:b/>
+          <w:bCs/>
           <w:color w:val="172B4D"/>
           <w:spacing w:val="-1"/>
           <w:sz w:val="21"/>
@@ -223,7 +224,6 @@
         </w:rPr>
         <w:t>DataFrame</w:t>
       </w:r>
-      <w:proofErr w:type="spellEnd"/>
       <w:r>
         <w:rPr>
           <w:rFonts w:ascii="Segoe UI" w:hAnsi="Segoe UI" w:cs="Segoe UI"/>
@@ -370,7 +370,17 @@
           <w:sz w:val="21"/>
           <w:szCs w:val="21"/>
         </w:rPr>
-        <w:t>Linha Inicial da Planilha</w:t>
+        <w:t xml:space="preserve">Linha </w:t>
+      </w:r>
+      <w:r>
+        <w:rPr>
+          <w:rFonts w:ascii="Segoe UI" w:hAnsi="Segoe UI" w:cs="Segoe UI"/>
+          <w:color w:val="172B4D"/>
+          <w:spacing w:val="-1"/>
+          <w:sz w:val="21"/>
+          <w:szCs w:val="21"/>
+        </w:rPr>
+        <w:t>do Cabeçalho</w:t>
       </w:r>
     </w:p>
     <w:p>
@@ -398,7 +408,7 @@
           <w:sz w:val="21"/>
           <w:szCs w:val="21"/>
         </w:rPr>
-        <w:t>Linha Final da Planilha</w:t>
+        <w:t>Quantidade de Linhas com Dados</w:t>
       </w:r>
     </w:p>
     <w:p>
@@ -729,7 +739,19 @@
           <w:sz w:val="18"/>
           <w:szCs w:val="18"/>
         </w:rPr>
-        <w:t xml:space="preserve"> Linha Inicial da Planilha</w:t>
+        <w:t xml:space="preserve"> Linha </w:t>
+      </w:r>
+      <w:r>
+        <w:rPr>
+          <w:rFonts w:ascii="Segoe UI" w:hAnsi="Segoe UI" w:cs="Segoe UI"/>
+          <w:b/>
+          <w:bCs/>
+          <w:color w:val="3B3838" w:themeColor="background2" w:themeShade="40"/>
+          <w:spacing w:val="-1"/>
+          <w:sz w:val="18"/>
+          <w:szCs w:val="18"/>
+        </w:rPr>
+        <w:t>do Cabeçalho</w:t>
       </w:r>
       <w:r>
         <w:rPr>
@@ -771,7 +793,31 @@
           <w:sz w:val="18"/>
           <w:szCs w:val="18"/>
         </w:rPr>
-        <w:t xml:space="preserve"> Linha Final da Planilha e </w:t>
+        <w:t xml:space="preserve"> </w:t>
+      </w:r>
+      <w:r>
+        <w:rPr>
+          <w:rFonts w:ascii="Segoe UI" w:hAnsi="Segoe UI" w:cs="Segoe UI"/>
+          <w:b/>
+          <w:bCs/>
+          <w:color w:val="3B3838" w:themeColor="background2" w:themeShade="40"/>
+          <w:spacing w:val="-1"/>
+          <w:sz w:val="18"/>
+          <w:szCs w:val="18"/>
+        </w:rPr>
+        <w:t>Quantidade de Linhas com Dados</w:t>
+      </w:r>
+      <w:r>
+        <w:rPr>
+          <w:rFonts w:ascii="Segoe UI" w:hAnsi="Segoe UI" w:cs="Segoe UI"/>
+          <w:b/>
+          <w:bCs/>
+          <w:color w:val="3B3838" w:themeColor="background2" w:themeShade="40"/>
+          <w:spacing w:val="-1"/>
+          <w:sz w:val="18"/>
+          <w:szCs w:val="18"/>
+        </w:rPr>
+        <w:t xml:space="preserve"> e </w:t>
       </w:r>
     </w:p>
     <w:p>
@@ -873,8 +919,6 @@
         </w:rPr>
         <w:t xml:space="preserve"> (Este método substitui de forma automática o método &lt; Ler Planilha &gt;</w:t>
       </w:r>
-      <w:bookmarkStart w:id="0" w:name="_GoBack"/>
-      <w:bookmarkEnd w:id="0"/>
       <w:r>
         <w:rPr>
           <w:rFonts w:ascii="Segoe UI" w:hAnsi="Segoe UI" w:cs="Segoe UI"/>
@@ -1171,9 +1215,8 @@
           <w:sz w:val="14"/>
           <w:szCs w:val="14"/>
         </w:rPr>
-        <w:t>c:\</w:t>
-      </w:r>
-      <w:proofErr w:type="spellStart"/>
+        <w:t>c:\adrrbr\planilhas\</w:t>
+      </w:r>
       <w:r>
         <w:rPr>
           <w:rFonts w:ascii="Segoe UI" w:hAnsi="Segoe UI" w:cs="Segoe UI"/>
@@ -1184,9 +1227,8 @@
           <w:sz w:val="14"/>
           <w:szCs w:val="14"/>
         </w:rPr>
-        <w:t>adrrbr</w:t>
-      </w:r>
-      <w:proofErr w:type="spellEnd"/>
+        <w:t xml:space="preserve">     </w:t>
+      </w:r>
       <w:r>
         <w:rPr>
           <w:rFonts w:ascii="Segoe UI" w:hAnsi="Segoe UI" w:cs="Segoe UI"/>
@@ -1197,7 +1239,17 @@
           <w:sz w:val="14"/>
           <w:szCs w:val="14"/>
         </w:rPr>
-        <w:t>\planilhas\</w:t>
+        <w:br/>
+      </w:r>
+      <w:r>
+        <w:rPr>
+          <w:rFonts w:ascii="Segoe UI" w:hAnsi="Segoe UI" w:cs="Segoe UI"/>
+          <w:color w:val="C00000"/>
+          <w:spacing w:val="-1"/>
+          <w:sz w:val="14"/>
+          <w:szCs w:val="14"/>
+        </w:rPr>
+        <w:t>[NOME]|</w:t>
       </w:r>
       <w:r>
         <w:rPr>
@@ -1209,7 +1261,7 @@
           <w:sz w:val="14"/>
           <w:szCs w:val="14"/>
         </w:rPr>
-        <w:t xml:space="preserve">     </w:t>
+        <w:t>SDBFJKAGK.xlsx</w:t>
       </w:r>
       <w:r>
         <w:rPr>
@@ -1231,7 +1283,7 @@
           <w:sz w:val="14"/>
           <w:szCs w:val="14"/>
         </w:rPr>
-        <w:t>[NOME]|</w:t>
+        <w:t>[PASTA TRABALHO]|</w:t>
       </w:r>
       <w:r>
         <w:rPr>
@@ -1243,7 +1295,7 @@
           <w:sz w:val="14"/>
           <w:szCs w:val="14"/>
         </w:rPr>
-        <w:t>SDBFJKAGK.xlsx</w:t>
+        <w:t>INCLUSAO</w:t>
       </w:r>
       <w:r>
         <w:rPr>
@@ -1265,7 +1317,27 @@
           <w:sz w:val="14"/>
           <w:szCs w:val="14"/>
         </w:rPr>
-        <w:t>[PASTA TRABALHO]|</w:t>
+        <w:t xml:space="preserve">[LINHA </w:t>
+      </w:r>
+      <w:r>
+        <w:rPr>
+          <w:rFonts w:ascii="Segoe UI" w:hAnsi="Segoe UI" w:cs="Segoe UI"/>
+          <w:color w:val="C00000"/>
+          <w:spacing w:val="-1"/>
+          <w:sz w:val="14"/>
+          <w:szCs w:val="14"/>
+        </w:rPr>
+        <w:t>CABECALHO</w:t>
+      </w:r>
+      <w:r>
+        <w:rPr>
+          <w:rFonts w:ascii="Segoe UI" w:hAnsi="Segoe UI" w:cs="Segoe UI"/>
+          <w:color w:val="C00000"/>
+          <w:spacing w:val="-1"/>
+          <w:sz w:val="14"/>
+          <w:szCs w:val="14"/>
+        </w:rPr>
+        <w:t>L]|</w:t>
       </w:r>
       <w:r>
         <w:rPr>
@@ -1277,7 +1349,59 @@
           <w:sz w:val="14"/>
           <w:szCs w:val="14"/>
         </w:rPr>
-        <w:t>INCLUSAO</w:t>
+        <w:t>1</w:t>
+      </w:r>
+      <w:r>
+        <w:rPr>
+          <w:rFonts w:ascii="Segoe UI" w:hAnsi="Segoe UI" w:cs="Segoe UI"/>
+          <w:color w:val="172B4D"/>
+          <w:spacing w:val="-1"/>
+          <w:sz w:val="21"/>
+          <w:szCs w:val="21"/>
+        </w:rPr>
+        <w:br/>
+      </w:r>
+      <w:r>
+        <w:rPr>
+          <w:rFonts w:ascii="Segoe UI" w:hAnsi="Segoe UI" w:cs="Segoe UI"/>
+          <w:color w:val="C00000"/>
+          <w:spacing w:val="-1"/>
+          <w:sz w:val="14"/>
+          <w:szCs w:val="14"/>
+        </w:rPr>
+        <w:t>[</w:t>
+      </w:r>
+      <w:r>
+        <w:rPr>
+          <w:rFonts w:ascii="Segoe UI" w:hAnsi="Segoe UI" w:cs="Segoe UI"/>
+          <w:color w:val="C00000"/>
+          <w:spacing w:val="-1"/>
+          <w:sz w:val="14"/>
+          <w:szCs w:val="14"/>
+        </w:rPr>
+        <w:t>QTD LINHAS</w:t>
+      </w:r>
+      <w:bookmarkStart w:id="0" w:name="_GoBack"/>
+      <w:bookmarkEnd w:id="0"/>
+      <w:r>
+        <w:rPr>
+          <w:rFonts w:ascii="Segoe UI" w:hAnsi="Segoe UI" w:cs="Segoe UI"/>
+          <w:color w:val="C00000"/>
+          <w:spacing w:val="-1"/>
+          <w:sz w:val="14"/>
+          <w:szCs w:val="14"/>
+        </w:rPr>
+        <w:t xml:space="preserve"> DADOS</w:t>
+      </w:r>
+      <w:r>
+        <w:rPr>
+          <w:rFonts w:ascii="Segoe UI" w:hAnsi="Segoe UI" w:cs="Segoe UI"/>
+          <w:color w:val="C00000"/>
+          <w:spacing w:val="-1"/>
+          <w:sz w:val="14"/>
+          <w:szCs w:val="14"/>
+        </w:rPr>
+        <w:t>]|</w:t>
       </w:r>
       <w:r>
         <w:rPr>
@@ -1289,61 +1413,7 @@
           <w:sz w:val="14"/>
           <w:szCs w:val="14"/>
         </w:rPr>
-        <w:br/>
-      </w:r>
-      <w:r>
-        <w:rPr>
-          <w:rFonts w:ascii="Segoe UI" w:hAnsi="Segoe UI" w:cs="Segoe UI"/>
-          <w:color w:val="C00000"/>
-          <w:spacing w:val="-1"/>
-          <w:sz w:val="14"/>
-          <w:szCs w:val="14"/>
-        </w:rPr>
-        <w:t>[LINHA INICIAL]|</w:t>
-      </w:r>
-      <w:r>
-        <w:rPr>
-          <w:rFonts w:ascii="Segoe UI" w:hAnsi="Segoe UI" w:cs="Segoe UI"/>
-          <w:i/>
-          <w:iCs/>
-          <w:color w:val="3B3838" w:themeColor="background2" w:themeShade="40"/>
-          <w:spacing w:val="-1"/>
-          <w:sz w:val="14"/>
-          <w:szCs w:val="14"/>
-        </w:rPr>
-        <w:t>1</w:t>
-      </w:r>
-      <w:r>
-        <w:rPr>
-          <w:rFonts w:ascii="Segoe UI" w:hAnsi="Segoe UI" w:cs="Segoe UI"/>
-          <w:color w:val="172B4D"/>
-          <w:spacing w:val="-1"/>
-          <w:sz w:val="21"/>
-          <w:szCs w:val="21"/>
-        </w:rPr>
-        <w:br/>
-      </w:r>
-      <w:r>
-        <w:rPr>
-          <w:rFonts w:ascii="Segoe UI" w:hAnsi="Segoe UI" w:cs="Segoe UI"/>
-          <w:color w:val="C00000"/>
-          <w:spacing w:val="-1"/>
-          <w:sz w:val="14"/>
-          <w:szCs w:val="14"/>
-        </w:rPr>
-        <w:t>[LINHA FINAL]|</w:t>
-      </w:r>
-      <w:r>
-        <w:rPr>
-          <w:rFonts w:ascii="Segoe UI" w:hAnsi="Segoe UI" w:cs="Segoe UI"/>
-          <w:i/>
-          <w:iCs/>
-          <w:color w:val="3B3838" w:themeColor="background2" w:themeShade="40"/>
-          <w:spacing w:val="-1"/>
-          <w:sz w:val="14"/>
-          <w:szCs w:val="14"/>
-        </w:rPr>
-        <w:t>500</w:t>
+        <w:t>130</w:t>
       </w:r>
       <w:r>
         <w:rPr>
@@ -3862,7 +3932,7 @@
 </file>
 
 <file path=customXml/itemProps1.xml><?xml version="1.0" encoding="utf-8"?>
-<ds:datastoreItem xmlns:ds="http://schemas.openxmlformats.org/officeDocument/2006/customXml" ds:itemID="{A586D48C-8D89-4BDB-BD9D-D1412DFBA7B3}">
+<ds:datastoreItem xmlns:ds="http://schemas.openxmlformats.org/officeDocument/2006/customXml" ds:itemID="{CF7F13F8-E6AC-4E38-932D-9556B2F7E6EC}">
   <ds:schemaRefs>
     <ds:schemaRef ds:uri="http://schemas.openxmlformats.org/officeDocument/2006/bibliography"/>
   </ds:schemaRefs>

</xml_diff>